<commit_message>
Updated the ERM thing, a few days ago. Created the "DDL" file for class tomorrow. 	Creates all/most of the tables we need to have for the project. 	Creates the primary keys, foreign keys, and one unique key. 	Has the drop table commands, hopefully in correct order. 		Needs tested.
Signed-off-by: Neo Melonas <neo@neomelonas.com>
</commit_message>
<xml_diff>
--- a/doc/Entity Relationship Model.docx
+++ b/doc/Entity Relationship Model.docx
@@ -9,366 +9,387 @@
           <w:b/>
         </w:rPr>
       </w:pPr>
+      <w:r>
+        <w:rPr>
+          <w:b/>
+          <w:u w:val="single"/>
+        </w:rPr>
+        <w:t xml:space="preserve">Primary Key Bold and </w:t>
+      </w:r>
+      <w:proofErr w:type="gramStart"/>
+      <w:r>
+        <w:rPr>
+          <w:b/>
+          <w:u w:val="single"/>
+        </w:rPr>
+        <w:t xml:space="preserve">underline </w:t>
+      </w:r>
+      <w:r>
+        <w:rPr>
+          <w:b/>
+          <w:u w:val="single"/>
+        </w:rPr>
+        <w:t>,</w:t>
+      </w:r>
+      <w:proofErr w:type="gramEnd"/>
+      <w:r>
+        <w:rPr>
+          <w:b/>
+          <w:u w:val="single"/>
+        </w:rPr>
+        <w:t xml:space="preserve"> </w:t>
+      </w:r>
+      <w:r>
+        <w:rPr>
+          <w:b/>
+        </w:rPr>
+        <w:t xml:space="preserve"> </w:t>
+      </w:r>
+      <w:r>
+        <w:rPr>
+          <w:b/>
+          <w:i/>
+        </w:rPr>
+        <w:t>fo</w:t>
+      </w:r>
+      <w:r>
+        <w:rPr>
+          <w:b/>
+          <w:i/>
+        </w:rPr>
+        <w:t>r</w:t>
+      </w:r>
+      <w:r>
+        <w:rPr>
+          <w:b/>
+          <w:i/>
+        </w:rPr>
+        <w:t>e</w:t>
+      </w:r>
+      <w:r>
+        <w:rPr>
+          <w:b/>
+          <w:i/>
+        </w:rPr>
+        <w:t>ign</w:t>
+      </w:r>
+      <w:r>
+        <w:rPr>
+          <w:b/>
+          <w:i/>
+        </w:rPr>
+        <w:t xml:space="preserve"> key italic</w:t>
+      </w:r>
+      <w:r>
+        <w:rPr>
+          <w:b/>
+        </w:rPr>
+        <w:t xml:space="preserve"> </w:t>
+      </w:r>
+    </w:p>
+    <w:p>
+      <w:pPr>
+        <w:spacing w:after="0" w:line="480" w:lineRule="auto"/>
+      </w:pPr>
+    </w:p>
+    <w:p>
+      <w:pPr>
+        <w:spacing w:after="0" w:line="480" w:lineRule="auto"/>
+        <w:rPr>
+          <w:b/>
+        </w:rPr>
+      </w:pPr>
+      <w:r>
+        <w:t>User</w:t>
+      </w:r>
+      <w:r>
+        <w:rPr>
+          <w:b/>
+        </w:rPr>
+        <w:t xml:space="preserve"> (</w:t>
+      </w:r>
+      <w:r>
+        <w:rPr>
+          <w:b/>
+          <w:u w:val="single"/>
+        </w:rPr>
+        <w:t>userID</w:t>
+      </w:r>
+      <w:proofErr w:type="gramStart"/>
+      <w:r>
+        <w:rPr>
+          <w:b/>
+        </w:rPr>
+        <w:t>,</w:t>
+      </w:r>
+      <w:r>
+        <w:t>username,userPass,userFName,userLName,userAddress,userPhone,failCount</w:t>
+      </w:r>
+      <w:proofErr w:type="gramEnd"/>
+      <w:r>
+        <w:rPr>
+          <w:b/>
+        </w:rPr>
+        <w:t>)</w:t>
+      </w:r>
+    </w:p>
+    <w:p>
+      <w:pPr>
+        <w:spacing w:after="0" w:line="480" w:lineRule="auto"/>
+      </w:pPr>
+      <w:proofErr w:type="spellStart"/>
+      <w:r>
+        <w:t>UserRoles</w:t>
+      </w:r>
+      <w:proofErr w:type="spellEnd"/>
+      <w:r>
+        <w:t xml:space="preserve"> (</w:t>
+      </w:r>
+      <w:proofErr w:type="spellStart"/>
+      <w:r>
+        <w:rPr>
+          <w:b/>
+          <w:u w:val="single"/>
+        </w:rPr>
+        <w:t>roleID</w:t>
+      </w:r>
+      <w:proofErr w:type="spellEnd"/>
+      <w:r>
+        <w:rPr>
+          <w:b/>
+          <w:u w:val="single"/>
+        </w:rPr>
+        <w:t>,</w:t>
+      </w:r>
+      <w:r>
+        <w:t xml:space="preserve"> </w:t>
+      </w:r>
+      <w:proofErr w:type="spellStart"/>
+      <w:r>
+        <w:t>roleName</w:t>
+      </w:r>
+      <w:proofErr w:type="spellEnd"/>
+      <w:r>
+        <w:t>)</w:t>
+      </w:r>
+    </w:p>
+    <w:p>
+      <w:pPr>
+        <w:spacing w:after="0" w:line="480" w:lineRule="auto"/>
+      </w:pPr>
+      <w:proofErr w:type="spellStart"/>
+      <w:r>
+        <w:t>User</w:t>
+      </w:r>
+      <w:r>
+        <w:t>sRole</w:t>
+      </w:r>
+      <w:proofErr w:type="spellEnd"/>
+      <w:r>
+        <w:t xml:space="preserve"> (</w:t>
+      </w:r>
+      <w:proofErr w:type="spellStart"/>
+      <w:r>
+        <w:rPr>
+          <w:b/>
+          <w:i/>
+          <w:u w:val="single"/>
+        </w:rPr>
+        <w:t>UserID</w:t>
+      </w:r>
+      <w:proofErr w:type="spellEnd"/>
+      <w:r>
+        <w:rPr>
+          <w:b/>
+          <w:i/>
+          <w:u w:val="single"/>
+        </w:rPr>
+        <w:t>,</w:t>
+      </w:r>
+      <w:r>
+        <w:rPr>
+          <w:b/>
+          <w:u w:val="single"/>
+        </w:rPr>
+        <w:t xml:space="preserve"> </w:t>
+      </w:r>
+      <w:proofErr w:type="spellStart"/>
+      <w:r>
+        <w:rPr>
+          <w:b/>
+          <w:i/>
+          <w:u w:val="single"/>
+        </w:rPr>
+        <w:t>RoleID</w:t>
+      </w:r>
+      <w:proofErr w:type="spellEnd"/>
+      <w:r>
+        <w:t>)</w:t>
+      </w:r>
+    </w:p>
+    <w:p>
+      <w:pPr>
+        <w:spacing w:after="0" w:line="480" w:lineRule="auto"/>
+      </w:pPr>
+      <w:r>
+        <w:t>Parent (</w:t>
+      </w:r>
+      <w:proofErr w:type="spellStart"/>
+      <w:r>
+        <w:rPr>
+          <w:b/>
+          <w:i/>
+          <w:u w:val="single"/>
+        </w:rPr>
+        <w:t>parentID</w:t>
+      </w:r>
+      <w:proofErr w:type="spellEnd"/>
+      <w:r>
+        <w:t>)</w:t>
+      </w:r>
+    </w:p>
+    <w:p>
+      <w:pPr>
+        <w:spacing w:after="0" w:line="480" w:lineRule="auto"/>
+      </w:pPr>
+      <w:r>
+        <w:t>Student (</w:t>
+      </w:r>
+      <w:proofErr w:type="spellStart"/>
+      <w:r>
+        <w:rPr>
+          <w:b/>
+          <w:i/>
+          <w:u w:val="single"/>
+        </w:rPr>
+        <w:t>studentID</w:t>
+      </w:r>
+      <w:proofErr w:type="spellEnd"/>
+      <w:proofErr w:type="gramStart"/>
+      <w:r>
+        <w:rPr>
+          <w:b/>
+          <w:i/>
+          <w:u w:val="single"/>
+        </w:rPr>
+        <w:t>,</w:t>
+      </w:r>
+      <w:r>
+        <w:t xml:space="preserve">  </w:t>
+      </w:r>
+      <w:proofErr w:type="spellStart"/>
+      <w:r>
+        <w:rPr>
+          <w:i/>
+        </w:rPr>
+        <w:t>parentID</w:t>
+      </w:r>
+      <w:proofErr w:type="spellEnd"/>
+      <w:proofErr w:type="gramEnd"/>
+      <w:r>
+        <w:t>)</w:t>
+      </w:r>
+    </w:p>
+    <w:p>
+      <w:pPr>
+        <w:spacing w:after="0" w:line="480" w:lineRule="auto"/>
+      </w:pPr>
+      <w:r>
+        <w:t>Teacher (</w:t>
+      </w:r>
+      <w:proofErr w:type="spellStart"/>
+      <w:r>
+        <w:rPr>
+          <w:b/>
+          <w:i/>
+          <w:u w:val="single"/>
+        </w:rPr>
+        <w:t>teacherID</w:t>
+      </w:r>
+      <w:proofErr w:type="spellEnd"/>
+      <w:r>
+        <w:t>)</w:t>
+      </w:r>
+    </w:p>
+    <w:p>
+      <w:pPr>
+        <w:spacing w:after="0" w:line="480" w:lineRule="auto"/>
+      </w:pPr>
+      <w:r>
+        <w:t>Homeroom (</w:t>
+      </w:r>
+      <w:proofErr w:type="spellStart"/>
+      <w:r>
+        <w:rPr>
+          <w:b/>
+          <w:i/>
+          <w:u w:val="single"/>
+        </w:rPr>
+        <w:t>homeroomID</w:t>
+      </w:r>
+      <w:proofErr w:type="spellEnd"/>
+      <w:r>
+        <w:t xml:space="preserve">, </w:t>
+      </w:r>
+      <w:proofErr w:type="spellStart"/>
+      <w:r>
+        <w:t>teacherID</w:t>
+      </w:r>
+      <w:proofErr w:type="spellEnd"/>
+      <w:r>
+        <w:t xml:space="preserve">, </w:t>
+      </w:r>
+      <w:proofErr w:type="spellStart"/>
+      <w:r>
+        <w:t>classnumber</w:t>
+      </w:r>
+      <w:proofErr w:type="spellEnd"/>
+      <w:r>
+        <w:t>)</w:t>
+      </w:r>
+    </w:p>
+    <w:p>
+      <w:pPr>
+        <w:spacing w:after="0" w:line="480" w:lineRule="auto"/>
+      </w:pPr>
+      <w:proofErr w:type="spellStart"/>
+      <w:proofErr w:type="gramStart"/>
+      <w:r>
+        <w:t>StudentHomeroom</w:t>
+      </w:r>
+      <w:proofErr w:type="spellEnd"/>
+      <w:r>
+        <w:t>(</w:t>
+      </w:r>
+      <w:proofErr w:type="spellStart"/>
+      <w:proofErr w:type="gramEnd"/>
+      <w:r>
+        <w:rPr>
+          <w:b/>
+          <w:i/>
+          <w:u w:val="single"/>
+        </w:rPr>
+        <w:t>studentID</w:t>
+      </w:r>
+      <w:proofErr w:type="spellEnd"/>
+      <w:r>
+        <w:t xml:space="preserve">, </w:t>
+      </w:r>
+      <w:proofErr w:type="spellStart"/>
+      <w:r>
+        <w:rPr>
+          <w:b/>
+          <w:i/>
+          <w:u w:val="single"/>
+        </w:rPr>
+        <w:t>homeroomID</w:t>
+      </w:r>
+      <w:proofErr w:type="spellEnd"/>
+      <w:r>
+        <w:t>)</w:t>
+      </w:r>
       <w:bookmarkStart w:id="0" w:name="_GoBack"/>
       <w:bookmarkEnd w:id="0"/>
-      <w:r>
-        <w:rPr>
-          <w:b/>
-          <w:u w:val="single"/>
-        </w:rPr>
-        <w:t xml:space="preserve">Primary Key Bold and </w:t>
-      </w:r>
-      <w:proofErr w:type="gramStart"/>
-      <w:r>
-        <w:rPr>
-          <w:b/>
-          <w:u w:val="single"/>
-        </w:rPr>
-        <w:t xml:space="preserve">underline </w:t>
-      </w:r>
-      <w:r>
-        <w:rPr>
-          <w:b/>
-          <w:u w:val="single"/>
-        </w:rPr>
-        <w:t>,</w:t>
-      </w:r>
-      <w:proofErr w:type="gramEnd"/>
-      <w:r>
-        <w:rPr>
-          <w:b/>
-          <w:u w:val="single"/>
-        </w:rPr>
-        <w:t xml:space="preserve"> </w:t>
-      </w:r>
-      <w:r>
-        <w:rPr>
-          <w:b/>
-        </w:rPr>
-        <w:t xml:space="preserve"> </w:t>
-      </w:r>
-      <w:r>
-        <w:rPr>
-          <w:b/>
-          <w:i/>
-        </w:rPr>
-        <w:t>fo</w:t>
-      </w:r>
-      <w:r>
-        <w:rPr>
-          <w:b/>
-          <w:i/>
-        </w:rPr>
-        <w:t>r</w:t>
-      </w:r>
-      <w:r>
-        <w:rPr>
-          <w:b/>
-          <w:i/>
-        </w:rPr>
-        <w:t>e</w:t>
-      </w:r>
-      <w:r>
-        <w:rPr>
-          <w:b/>
-          <w:i/>
-        </w:rPr>
-        <w:t>ign</w:t>
-      </w:r>
-      <w:r>
-        <w:rPr>
-          <w:b/>
-          <w:i/>
-        </w:rPr>
-        <w:t xml:space="preserve"> key italic</w:t>
-      </w:r>
-      <w:r>
-        <w:rPr>
-          <w:b/>
-        </w:rPr>
-        <w:t xml:space="preserve"> </w:t>
-      </w:r>
-    </w:p>
-    <w:p>
-      <w:pPr>
-        <w:spacing w:after="0" w:line="480" w:lineRule="auto"/>
-      </w:pPr>
-    </w:p>
-    <w:p>
-      <w:pPr>
-        <w:spacing w:after="0" w:line="480" w:lineRule="auto"/>
-        <w:rPr>
-          <w:b/>
-        </w:rPr>
-      </w:pPr>
-      <w:r>
-        <w:t>User</w:t>
-      </w:r>
-      <w:r>
-        <w:rPr>
-          <w:b/>
-        </w:rPr>
-        <w:t xml:space="preserve"> (</w:t>
-      </w:r>
-      <w:r>
-        <w:rPr>
-          <w:b/>
-          <w:u w:val="single"/>
-        </w:rPr>
-        <w:t>userID</w:t>
-      </w:r>
-      <w:proofErr w:type="gramStart"/>
-      <w:r>
-        <w:rPr>
-          <w:b/>
-        </w:rPr>
-        <w:t>,</w:t>
-      </w:r>
-      <w:r>
-        <w:t>username,userPass,userFName,userLName,userAddress,userPhone,failCount</w:t>
-      </w:r>
-      <w:proofErr w:type="gramEnd"/>
-      <w:r>
-        <w:rPr>
-          <w:b/>
-        </w:rPr>
-        <w:t>)</w:t>
-      </w:r>
-    </w:p>
-    <w:p>
-      <w:pPr>
-        <w:spacing w:after="0" w:line="480" w:lineRule="auto"/>
-      </w:pPr>
-      <w:proofErr w:type="spellStart"/>
-      <w:r>
-        <w:t>UserRoles</w:t>
-      </w:r>
-      <w:proofErr w:type="spellEnd"/>
-      <w:r>
-        <w:t xml:space="preserve"> (</w:t>
-      </w:r>
-      <w:proofErr w:type="spellStart"/>
-      <w:r>
-        <w:rPr>
-          <w:b/>
-          <w:u w:val="single"/>
-        </w:rPr>
-        <w:t>roleID</w:t>
-      </w:r>
-      <w:proofErr w:type="spellEnd"/>
-      <w:r>
-        <w:rPr>
-          <w:b/>
-          <w:u w:val="single"/>
-        </w:rPr>
-        <w:t>,</w:t>
-      </w:r>
-      <w:r>
-        <w:t xml:space="preserve"> </w:t>
-      </w:r>
-      <w:proofErr w:type="spellStart"/>
-      <w:r>
-        <w:t>roleName</w:t>
-      </w:r>
-      <w:proofErr w:type="spellEnd"/>
-      <w:r>
-        <w:t>)</w:t>
-      </w:r>
-    </w:p>
-    <w:p>
-      <w:pPr>
-        <w:spacing w:after="0" w:line="480" w:lineRule="auto"/>
-      </w:pPr>
-      <w:proofErr w:type="spellStart"/>
-      <w:r>
-        <w:t>User</w:t>
-      </w:r>
-      <w:r>
-        <w:t>sRole</w:t>
-      </w:r>
-      <w:proofErr w:type="spellEnd"/>
-      <w:r>
-        <w:t xml:space="preserve"> (</w:t>
-      </w:r>
-      <w:proofErr w:type="spellStart"/>
-      <w:r>
-        <w:rPr>
-          <w:b/>
-          <w:i/>
-          <w:u w:val="single"/>
-        </w:rPr>
-        <w:t>UserID</w:t>
-      </w:r>
-      <w:proofErr w:type="spellEnd"/>
-      <w:r>
-        <w:rPr>
-          <w:b/>
-          <w:i/>
-          <w:u w:val="single"/>
-        </w:rPr>
-        <w:t>,</w:t>
-      </w:r>
-      <w:r>
-        <w:rPr>
-          <w:b/>
-          <w:u w:val="single"/>
-        </w:rPr>
-        <w:t xml:space="preserve"> </w:t>
-      </w:r>
-      <w:proofErr w:type="spellStart"/>
-      <w:r>
-        <w:rPr>
-          <w:b/>
-          <w:i/>
-          <w:u w:val="single"/>
-        </w:rPr>
-        <w:t>RoleID</w:t>
-      </w:r>
-      <w:proofErr w:type="spellEnd"/>
-      <w:r>
-        <w:t>)</w:t>
-      </w:r>
-    </w:p>
-    <w:p>
-      <w:pPr>
-        <w:spacing w:after="0" w:line="480" w:lineRule="auto"/>
-      </w:pPr>
-      <w:r>
-        <w:t>Parent (</w:t>
-      </w:r>
-      <w:proofErr w:type="spellStart"/>
-      <w:r>
-        <w:rPr>
-          <w:b/>
-          <w:i/>
-          <w:u w:val="single"/>
-        </w:rPr>
-        <w:t>parentID</w:t>
-      </w:r>
-      <w:proofErr w:type="spellEnd"/>
-      <w:r>
-        <w:t>)</w:t>
-      </w:r>
-    </w:p>
-    <w:p>
-      <w:pPr>
-        <w:spacing w:after="0" w:line="480" w:lineRule="auto"/>
-      </w:pPr>
-      <w:r>
-        <w:t>Student (</w:t>
-      </w:r>
-      <w:proofErr w:type="spellStart"/>
-      <w:r>
-        <w:rPr>
-          <w:b/>
-          <w:i/>
-          <w:u w:val="single"/>
-        </w:rPr>
-        <w:t>studentID</w:t>
-      </w:r>
-      <w:proofErr w:type="spellEnd"/>
-      <w:r>
-        <w:rPr>
-          <w:b/>
-          <w:i/>
-          <w:u w:val="single"/>
-        </w:rPr>
-        <w:t>,</w:t>
-      </w:r>
-      <w:r>
-        <w:t xml:space="preserve"> </w:t>
-      </w:r>
-      <w:proofErr w:type="spellStart"/>
-      <w:r>
-        <w:t>studentHR</w:t>
-      </w:r>
-      <w:proofErr w:type="spellEnd"/>
-      <w:r>
-        <w:t xml:space="preserve">, </w:t>
-      </w:r>
-      <w:proofErr w:type="spellStart"/>
-      <w:r>
-        <w:rPr>
-          <w:i/>
-        </w:rPr>
-        <w:t>parentID</w:t>
-      </w:r>
-      <w:proofErr w:type="spellEnd"/>
-      <w:r>
-        <w:rPr>
-          <w:i/>
-        </w:rPr>
-        <w:t xml:space="preserve">, </w:t>
-      </w:r>
-      <w:proofErr w:type="spellStart"/>
-      <w:r>
-        <w:rPr>
-          <w:i/>
-        </w:rPr>
-        <w:t>homeroomID</w:t>
-      </w:r>
-      <w:proofErr w:type="spellEnd"/>
-      <w:r>
-        <w:t>)</w:t>
-      </w:r>
-    </w:p>
-    <w:p>
-      <w:pPr>
-        <w:spacing w:after="0" w:line="480" w:lineRule="auto"/>
-      </w:pPr>
-      <w:r>
-        <w:t>Teacher (</w:t>
-      </w:r>
-      <w:proofErr w:type="spellStart"/>
-      <w:r>
-        <w:rPr>
-          <w:b/>
-          <w:i/>
-          <w:u w:val="single"/>
-        </w:rPr>
-        <w:t>teacherID</w:t>
-      </w:r>
-      <w:proofErr w:type="spellEnd"/>
-      <w:r>
-        <w:t>)</w:t>
-      </w:r>
-    </w:p>
-    <w:p>
-      <w:pPr>
-        <w:spacing w:after="0" w:line="480" w:lineRule="auto"/>
-      </w:pPr>
-      <w:r>
-        <w:t>Homeroom (</w:t>
-      </w:r>
-      <w:proofErr w:type="spellStart"/>
-      <w:r>
-        <w:rPr>
-          <w:b/>
-          <w:i/>
-          <w:u w:val="single"/>
-        </w:rPr>
-        <w:t>homeroomID</w:t>
-      </w:r>
-      <w:proofErr w:type="spellEnd"/>
-      <w:r>
-        <w:t xml:space="preserve">, </w:t>
-      </w:r>
-      <w:proofErr w:type="spellStart"/>
-      <w:r>
-        <w:t>teacherID</w:t>
-      </w:r>
-      <w:proofErr w:type="spellEnd"/>
-      <w:r>
-        <w:t xml:space="preserve">, </w:t>
-      </w:r>
-      <w:proofErr w:type="spellStart"/>
-      <w:r>
-        <w:t>classnumber</w:t>
-      </w:r>
-      <w:proofErr w:type="spellEnd"/>
-      <w:r>
-        <w:t>)</w:t>
-      </w:r>
     </w:p>
     <w:p>
       <w:pPr>
@@ -865,7 +886,7 @@
       <w:rPr>
         <w:noProof/>
       </w:rPr>
-      <w:t>12/26/2009 5:50 PM</w:t>
+      <w:t>1/13/2010 4:08 PM</w:t>
     </w:r>
     <w:r>
       <w:fldChar w:fldCharType="end"/>

</xml_diff>